<commit_message>
Atualização dos Requisitos e Casos de Uso
</commit_message>
<xml_diff>
--- a/doc/analysis/CasosDeUso/PorCasoDeUso/UC13-UC15 - Everton Ficner/UC14-manter aluno.docx
+++ b/doc/analysis/CasosDeUso/PorCasoDeUso/UC13-UC15 - Everton Ficner/UC14-manter aluno.docx
@@ -369,7 +369,22 @@
               </w:tabs>
             </w:pPr>
             <w:r>
-              <w:t>Algum usuário  de  perfil administrador estar  logado .</w:t>
+              <w:t>O</w:t>
+            </w:r>
+            <w:r>
+              <w:t xml:space="preserve"> usuário</w:t>
+            </w:r>
+            <w:r>
+              <w:t xml:space="preserve"> deve estar logado com</w:t>
+            </w:r>
+            <w:r>
+              <w:t xml:space="preserve"> perfil </w:t>
+            </w:r>
+            <w:r>
+              <w:t xml:space="preserve">de </w:t>
+            </w:r>
+            <w:r>
+              <w:t>administrador .</w:t>
             </w:r>
           </w:p>
         </w:tc>
@@ -556,22 +571,28 @@
                 <w:sz w:val="22"/>
                 <w:szCs w:val="22"/>
               </w:rPr>
-              <w:t>O Administrador</w:t>
-            </w:r>
-            <w:r>
-              <w:rPr>
-                <w:sz w:val="22"/>
-                <w:szCs w:val="22"/>
-              </w:rPr>
-              <w:softHyphen/>
-              <w:t xml:space="preserve"> a</w:t>
-            </w:r>
-            <w:r>
-              <w:rPr>
-                <w:sz w:val="22"/>
-                <w:szCs w:val="22"/>
-              </w:rPr>
-              <w:t>cessa o menu de Configuração</w:t>
+              <w:t xml:space="preserve">O Ator </w:t>
+            </w:r>
+            <w:r>
+              <w:rPr>
+                <w:sz w:val="22"/>
+                <w:szCs w:val="22"/>
+              </w:rPr>
+              <w:t>a</w:t>
+            </w:r>
+            <w:r>
+              <w:rPr>
+                <w:sz w:val="22"/>
+                <w:szCs w:val="22"/>
+              </w:rPr>
+              <w:t>c</w:t>
+            </w:r>
+            <w:r>
+              <w:rPr>
+                <w:sz w:val="22"/>
+                <w:szCs w:val="22"/>
+              </w:rPr>
+              <w:t>essa a opção Manter Aluno</w:t>
             </w:r>
           </w:p>
         </w:tc>
@@ -626,14 +647,14 @@
                 <w:sz w:val="22"/>
                 <w:szCs w:val="22"/>
               </w:rPr>
-              <w:t>01</w:t>
-            </w:r>
-            <w:r>
-              <w:rPr>
-                <w:sz w:val="22"/>
-                <w:szCs w:val="22"/>
-              </w:rPr>
-              <w:t>.02</w:t>
+              <w:t>01.0</w:t>
+            </w:r>
+            <w:r>
+              <w:rPr>
+                <w:sz w:val="22"/>
+                <w:szCs w:val="22"/>
+              </w:rPr>
+              <w:t>2</w:t>
             </w:r>
           </w:p>
         </w:tc>
@@ -666,228 +687,14 @@
                 <w:sz w:val="22"/>
                 <w:szCs w:val="22"/>
               </w:rPr>
-              <w:t xml:space="preserve">Exibe </w:t>
-            </w:r>
-            <w:r>
-              <w:rPr>
-                <w:sz w:val="22"/>
-                <w:szCs w:val="22"/>
-              </w:rPr>
-              <w:t>as opções de Configurações</w:t>
-            </w:r>
-          </w:p>
-        </w:tc>
-        <w:tc>
-          <w:tcPr>
-            <w:tcW w:w="2158" w:type="dxa"/>
-          </w:tcPr>
-          <w:p>
-            <w:pPr>
-              <w:rPr>
-                <w:sz w:val="22"/>
-                <w:szCs w:val="22"/>
-              </w:rPr>
-            </w:pPr>
-          </w:p>
-        </w:tc>
-      </w:tr>
-      <w:tr>
-        <w:tc>
-          <w:tcPr>
-            <w:tcW w:w="1010" w:type="dxa"/>
-          </w:tcPr>
-          <w:p>
-            <w:pPr>
-              <w:rPr>
-                <w:sz w:val="22"/>
-                <w:szCs w:val="22"/>
-              </w:rPr>
-            </w:pPr>
-            <w:r>
-              <w:rPr>
-                <w:sz w:val="22"/>
-                <w:szCs w:val="22"/>
-              </w:rPr>
-              <w:t>01</w:t>
-            </w:r>
-            <w:r>
-              <w:rPr>
-                <w:sz w:val="22"/>
-                <w:szCs w:val="22"/>
-              </w:rPr>
-              <w:t>.03</w:t>
-            </w:r>
-          </w:p>
-        </w:tc>
-        <w:tc>
-          <w:tcPr>
-            <w:tcW w:w="2879" w:type="dxa"/>
-          </w:tcPr>
-          <w:p>
-            <w:pPr>
-              <w:rPr>
-                <w:sz w:val="22"/>
-                <w:szCs w:val="22"/>
-              </w:rPr>
-            </w:pPr>
-            <w:r>
-              <w:rPr>
-                <w:sz w:val="22"/>
-                <w:szCs w:val="22"/>
-              </w:rPr>
-              <w:t xml:space="preserve">Acessa a opção Manter </w:t>
-            </w:r>
-            <w:r>
-              <w:rPr>
-                <w:sz w:val="22"/>
-                <w:szCs w:val="22"/>
-              </w:rPr>
-              <w:t>Aluno</w:t>
-            </w:r>
-          </w:p>
-        </w:tc>
-        <w:tc>
-          <w:tcPr>
-            <w:tcW w:w="3241" w:type="dxa"/>
-          </w:tcPr>
-          <w:p>
-            <w:pPr>
-              <w:rPr>
-                <w:sz w:val="22"/>
-                <w:szCs w:val="22"/>
-              </w:rPr>
-            </w:pPr>
-          </w:p>
-        </w:tc>
-        <w:tc>
-          <w:tcPr>
-            <w:tcW w:w="2158" w:type="dxa"/>
-          </w:tcPr>
-          <w:p>
-            <w:pPr>
-              <w:rPr>
-                <w:sz w:val="22"/>
-                <w:szCs w:val="22"/>
-              </w:rPr>
-            </w:pPr>
-          </w:p>
-        </w:tc>
-      </w:tr>
-      <w:tr>
-        <w:tc>
-          <w:tcPr>
-            <w:tcW w:w="1010" w:type="dxa"/>
-          </w:tcPr>
-          <w:p>
-            <w:pPr>
-              <w:rPr>
-                <w:sz w:val="22"/>
-                <w:szCs w:val="22"/>
-              </w:rPr>
-            </w:pPr>
-            <w:r>
-              <w:rPr>
-                <w:sz w:val="22"/>
-                <w:szCs w:val="22"/>
-              </w:rPr>
-              <w:t>01.04</w:t>
-            </w:r>
-          </w:p>
-        </w:tc>
-        <w:tc>
-          <w:tcPr>
-            <w:tcW w:w="2879" w:type="dxa"/>
-          </w:tcPr>
-          <w:p>
-            <w:pPr>
-              <w:rPr>
-                <w:sz w:val="22"/>
-                <w:szCs w:val="22"/>
-              </w:rPr>
-            </w:pPr>
-          </w:p>
-        </w:tc>
-        <w:tc>
-          <w:tcPr>
-            <w:tcW w:w="3241" w:type="dxa"/>
-          </w:tcPr>
-          <w:p>
-            <w:pPr>
-              <w:rPr>
-                <w:sz w:val="22"/>
-                <w:szCs w:val="22"/>
-              </w:rPr>
-            </w:pPr>
-            <w:r>
-              <w:rPr>
-                <w:sz w:val="22"/>
-                <w:szCs w:val="22"/>
-              </w:rPr>
-              <w:t>O sistema apresentará todo o</w:t>
-            </w:r>
-          </w:p>
-          <w:p>
-            <w:pPr>
-              <w:rPr>
-                <w:sz w:val="22"/>
-                <w:szCs w:val="22"/>
-              </w:rPr>
-            </w:pPr>
-            <w:r>
-              <w:rPr>
-                <w:sz w:val="22"/>
-                <w:szCs w:val="22"/>
-              </w:rPr>
-              <w:t>cadastro de</w:t>
-            </w:r>
-            <w:r>
-              <w:rPr>
-                <w:sz w:val="22"/>
-                <w:szCs w:val="22"/>
-              </w:rPr>
-              <w:t xml:space="preserve"> Aluno e </w:t>
-            </w:r>
-            <w:r>
-              <w:rPr>
-                <w:sz w:val="22"/>
-                <w:szCs w:val="22"/>
-              </w:rPr>
-              <w:t xml:space="preserve">as </w:t>
-            </w:r>
-            <w:r>
-              <w:rPr>
-                <w:sz w:val="22"/>
-                <w:szCs w:val="22"/>
-              </w:rPr>
-              <w:t xml:space="preserve"> Opções</w:t>
-            </w:r>
-            <w:r>
-              <w:rPr>
-                <w:sz w:val="22"/>
-                <w:szCs w:val="22"/>
-              </w:rPr>
-              <w:t xml:space="preserve"> de Incluir, alterar </w:t>
-            </w:r>
-            <w:r>
-              <w:rPr>
-                <w:sz w:val="22"/>
-                <w:szCs w:val="22"/>
-              </w:rPr>
-              <w:t xml:space="preserve"> e Exclu</w:t>
-            </w:r>
-            <w:r>
-              <w:rPr>
-                <w:sz w:val="22"/>
-                <w:szCs w:val="22"/>
-              </w:rPr>
-              <w:t>ir</w:t>
-            </w:r>
-            <w:r>
-              <w:rPr>
-                <w:sz w:val="22"/>
-                <w:szCs w:val="22"/>
-              </w:rPr>
-              <w:t xml:space="preserve"> aluno</w:t>
+              <w:t xml:space="preserve">O sistema </w:t>
+            </w:r>
+            <w:r>
+              <w:rPr>
+                <w:sz w:val="22"/>
+                <w:szCs w:val="22"/>
+              </w:rPr>
+              <w:t>apresenta uma lista de alunos e as  opções de alterar , excluir  e Incluir aluno</w:t>
             </w:r>
           </w:p>
         </w:tc>
@@ -1079,7 +886,14 @@
                 <w:sz w:val="22"/>
                 <w:szCs w:val="22"/>
               </w:rPr>
-              <w:t>Inicia no passo 01.04</w:t>
+              <w:t>Inicia no passo 01.0</w:t>
+            </w:r>
+            <w:r>
+              <w:rPr>
+                <w:sz w:val="22"/>
+                <w:szCs w:val="22"/>
+              </w:rPr>
+              <w:t>2</w:t>
             </w:r>
           </w:p>
         </w:tc>
@@ -1125,7 +939,21 @@
                 <w:sz w:val="22"/>
                 <w:szCs w:val="22"/>
               </w:rPr>
-              <w:t xml:space="preserve">Administrador acessa  opção cadastrar  </w:t>
+              <w:t>Ator</w:t>
+            </w:r>
+            <w:r>
+              <w:rPr>
+                <w:sz w:val="22"/>
+                <w:szCs w:val="22"/>
+              </w:rPr>
+              <w:t xml:space="preserve"> acessa  opção incluir aluno</w:t>
+            </w:r>
+            <w:r>
+              <w:rPr>
+                <w:sz w:val="22"/>
+                <w:szCs w:val="22"/>
+              </w:rPr>
+              <w:t xml:space="preserve">  </w:t>
             </w:r>
           </w:p>
         </w:tc>
@@ -1227,15 +1055,142 @@
                 <w:sz w:val="22"/>
                 <w:szCs w:val="22"/>
               </w:rPr>
-              <w:t xml:space="preserve">Exibe formulário </w:t>
-            </w:r>
-            <w:r>
-              <w:rPr>
-                <w:sz w:val="22"/>
-                <w:szCs w:val="22"/>
-              </w:rPr>
-              <w:t>cadastro  de aluno</w:t>
-            </w:r>
+              <w:t>O sistema apresentará a tela de cadastro de alunos contendo as informações ,</w:t>
+            </w:r>
+          </w:p>
+          <w:p>
+            <w:pPr>
+              <w:rPr>
+                <w:sz w:val="22"/>
+                <w:szCs w:val="22"/>
+              </w:rPr>
+            </w:pPr>
+            <w:r>
+              <w:rPr>
+                <w:sz w:val="22"/>
+                <w:szCs w:val="22"/>
+              </w:rPr>
+              <w:t>Nome Completo (campo editável)</w:t>
+            </w:r>
+          </w:p>
+          <w:p>
+            <w:pPr>
+              <w:rPr>
+                <w:sz w:val="22"/>
+                <w:szCs w:val="22"/>
+              </w:rPr>
+            </w:pPr>
+            <w:r>
+              <w:rPr>
+                <w:sz w:val="22"/>
+                <w:szCs w:val="22"/>
+              </w:rPr>
+              <w:t xml:space="preserve"> ,numero da matricula</w:t>
+            </w:r>
+          </w:p>
+          <w:p>
+            <w:pPr>
+              <w:rPr>
+                <w:sz w:val="22"/>
+                <w:szCs w:val="22"/>
+              </w:rPr>
+            </w:pPr>
+            <w:r>
+              <w:rPr>
+                <w:sz w:val="22"/>
+                <w:szCs w:val="22"/>
+              </w:rPr>
+              <w:t xml:space="preserve"> CGU,</w:t>
+            </w:r>
+          </w:p>
+          <w:p>
+            <w:pPr>
+              <w:rPr>
+                <w:sz w:val="22"/>
+                <w:szCs w:val="22"/>
+              </w:rPr>
+            </w:pPr>
+            <w:r>
+              <w:rPr>
+                <w:sz w:val="22"/>
+                <w:szCs w:val="22"/>
+              </w:rPr>
+              <w:t>Telefone, (campo editável)</w:t>
+            </w:r>
+          </w:p>
+          <w:p>
+            <w:pPr>
+              <w:rPr>
+                <w:sz w:val="22"/>
+                <w:szCs w:val="22"/>
+              </w:rPr>
+            </w:pPr>
+            <w:r>
+              <w:rPr>
+                <w:sz w:val="22"/>
+                <w:szCs w:val="22"/>
+              </w:rPr>
+              <w:t>E-mail, (campo editável)</w:t>
+            </w:r>
+          </w:p>
+          <w:p>
+            <w:pPr>
+              <w:rPr>
+                <w:sz w:val="22"/>
+                <w:szCs w:val="22"/>
+              </w:rPr>
+            </w:pPr>
+            <w:r>
+              <w:rPr>
+                <w:sz w:val="22"/>
+                <w:szCs w:val="22"/>
+              </w:rPr>
+              <w:t xml:space="preserve">Sexo (lista contendo as opções Feminino e Masculino </w:t>
+            </w:r>
+            <w:r>
+              <w:rPr>
+                <w:sz w:val="22"/>
+                <w:szCs w:val="22"/>
+              </w:rPr>
+              <w:t>)</w:t>
+            </w:r>
+            <w:r>
+              <w:rPr>
+                <w:sz w:val="22"/>
+                <w:szCs w:val="22"/>
+              </w:rPr>
+              <w:t>,</w:t>
+            </w:r>
+          </w:p>
+          <w:p>
+            <w:pPr>
+              <w:rPr>
+                <w:sz w:val="22"/>
+                <w:szCs w:val="22"/>
+              </w:rPr>
+            </w:pPr>
+            <w:r>
+              <w:rPr>
+                <w:sz w:val="22"/>
+                <w:szCs w:val="22"/>
+              </w:rPr>
+              <w:t>Disciplinas que o aluno es</w:t>
+            </w:r>
+            <w:r>
+              <w:rPr>
+                <w:sz w:val="22"/>
+                <w:szCs w:val="22"/>
+              </w:rPr>
+              <w:t>tá cursando no semestre.</w:t>
+            </w:r>
+          </w:p>
+          <w:p>
+            <w:pPr>
+              <w:rPr>
+                <w:sz w:val="22"/>
+                <w:szCs w:val="22"/>
+              </w:rPr>
+            </w:pPr>
           </w:p>
         </w:tc>
         <w:tc>
@@ -1293,7 +1248,28 @@
                 <w:sz w:val="22"/>
                 <w:szCs w:val="22"/>
               </w:rPr>
-              <w:t>Administrador preenche  dados do  aluno e  clica  botão  salvar</w:t>
+              <w:t>Ator</w:t>
+            </w:r>
+            <w:r>
+              <w:rPr>
+                <w:sz w:val="22"/>
+                <w:szCs w:val="22"/>
+              </w:rPr>
+              <w:t xml:space="preserve"> preenche </w:t>
+            </w:r>
+            <w:r>
+              <w:rPr>
+                <w:sz w:val="22"/>
+                <w:szCs w:val="22"/>
+              </w:rPr>
+              <w:t xml:space="preserve"> dados do  aluno e  clica  botão</w:t>
+            </w:r>
+            <w:r>
+              <w:rPr>
+                <w:sz w:val="22"/>
+                <w:szCs w:val="22"/>
+              </w:rPr>
+              <w:t xml:space="preserve">  salvar</w:t>
             </w:r>
           </w:p>
         </w:tc>
@@ -1321,6 +1297,13 @@
                 <w:szCs w:val="22"/>
               </w:rPr>
             </w:pPr>
+            <w:r>
+              <w:rPr>
+                <w:sz w:val="22"/>
+                <w:szCs w:val="22"/>
+              </w:rPr>
+              <w:t>RN01</w:t>
+            </w:r>
           </w:p>
         </w:tc>
       </w:tr>
@@ -1476,7 +1459,19 @@
               <w:rPr>
                 <w:b/>
               </w:rPr>
-              <w:t>Fluxos de Exceção 01 – Válida Inclusão de Aluno</w:t>
+              <w:t xml:space="preserve">Fluxos de Exceção 01 – Dados preenchidos </w:t>
+            </w:r>
+            <w:r>
+              <w:rPr>
+                <w:b/>
+              </w:rPr>
+              <w:t>de Aluno</w:t>
+            </w:r>
+            <w:r>
+              <w:rPr>
+                <w:b/>
+              </w:rPr>
+              <w:t xml:space="preserve"> incorretamente </w:t>
             </w:r>
           </w:p>
         </w:tc>
@@ -1576,7 +1571,10 @@
           </w:tcPr>
           <w:p>
             <w:r>
-              <w:t>Inicia no passo A01.03</w:t>
+              <w:t>Inicia no passo A01.0</w:t>
+            </w:r>
+            <w:r>
+              <w:t>3</w:t>
             </w:r>
           </w:p>
         </w:tc>
@@ -1592,45 +1590,10 @@
           </w:tcPr>
           <w:p>
             <w:r>
-              <w:t>E01.01</w:t>
-            </w:r>
-          </w:p>
-        </w:tc>
-        <w:tc>
-          <w:tcPr>
-            <w:tcW w:w="2879" w:type="dxa"/>
-          </w:tcPr>
-          <w:p>
-            <w:r>
-              <w:t>Realiza a Validação dos dados do  aluno</w:t>
-            </w:r>
-          </w:p>
-        </w:tc>
-        <w:tc>
-          <w:tcPr>
-            <w:tcW w:w="3241" w:type="dxa"/>
-          </w:tcPr>
-          <w:p/>
-        </w:tc>
-        <w:tc>
-          <w:tcPr>
-            <w:tcW w:w="2158" w:type="dxa"/>
-          </w:tcPr>
-          <w:p/>
-        </w:tc>
-      </w:tr>
-      <w:tr>
-        <w:trPr>
-          <w:gridAfter w:val="1"/>
-          <w:wAfter w:w="8" w:type="dxa"/>
-        </w:trPr>
-        <w:tc>
-          <w:tcPr>
-            <w:tcW w:w="1010" w:type="dxa"/>
-          </w:tcPr>
-          <w:p>
-            <w:r>
-              <w:t>E01.02</w:t>
+              <w:t>E01.0</w:t>
+            </w:r>
+            <w:r>
+              <w:t>1</w:t>
             </w:r>
           </w:p>
         </w:tc>
@@ -1684,10 +1647,6 @@
         </w:tc>
       </w:tr>
     </w:tbl>
-    <w:p/>
-    <w:p/>
-    <w:p/>
-    <w:p/>
     <w:p/>
     <w:p/>
     <w:p/>
@@ -1741,7 +1700,7 @@
               <w:rPr>
                 <w:b/>
               </w:rPr>
-              <w:t>os 03</w:t>
+              <w:t>os 02</w:t>
             </w:r>
             <w:r>
               <w:rPr>
@@ -1861,7 +1820,14 @@
                 <w:sz w:val="22"/>
                 <w:szCs w:val="22"/>
               </w:rPr>
-              <w:t>Inicia no passo 01.04</w:t>
+              <w:t>Inicia no passo 01.0</w:t>
+            </w:r>
+            <w:r>
+              <w:rPr>
+                <w:sz w:val="22"/>
+                <w:szCs w:val="22"/>
+              </w:rPr>
+              <w:t>2</w:t>
             </w:r>
           </w:p>
         </w:tc>
@@ -1887,7 +1853,7 @@
                 <w:sz w:val="22"/>
                 <w:szCs w:val="22"/>
               </w:rPr>
-              <w:t>A03</w:t>
+              <w:t>A02</w:t>
             </w:r>
             <w:r>
               <w:rPr>
@@ -1914,7 +1880,14 @@
                 <w:sz w:val="22"/>
                 <w:szCs w:val="22"/>
               </w:rPr>
-              <w:t xml:space="preserve">Administrador </w:t>
+              <w:t>Ator</w:t>
+            </w:r>
+            <w:r>
+              <w:rPr>
+                <w:sz w:val="22"/>
+                <w:szCs w:val="22"/>
+              </w:rPr>
+              <w:t xml:space="preserve"> </w:t>
             </w:r>
             <w:r>
               <w:rPr>
@@ -1973,7 +1946,7 @@
                 <w:sz w:val="22"/>
                 <w:szCs w:val="22"/>
               </w:rPr>
-              <w:t>A03</w:t>
+              <w:t>A02</w:t>
             </w:r>
             <w:r>
               <w:rPr>
@@ -2059,7 +2032,7 @@
                 <w:sz w:val="22"/>
                 <w:szCs w:val="22"/>
               </w:rPr>
-              <w:t>A03</w:t>
+              <w:t>A02</w:t>
             </w:r>
             <w:r>
               <w:rPr>
@@ -2086,7 +2059,14 @@
                 <w:sz w:val="22"/>
                 <w:szCs w:val="22"/>
               </w:rPr>
-              <w:t xml:space="preserve">Administrador seleciona aluno </w:t>
+              <w:t>Ator</w:t>
+            </w:r>
+            <w:r>
+              <w:rPr>
+                <w:sz w:val="22"/>
+                <w:szCs w:val="22"/>
+              </w:rPr>
+              <w:t xml:space="preserve"> seleciona aluno </w:t>
             </w:r>
           </w:p>
         </w:tc>
@@ -2138,7 +2118,7 @@
                 <w:sz w:val="22"/>
                 <w:szCs w:val="22"/>
               </w:rPr>
-              <w:t>A03</w:t>
+              <w:t>A02</w:t>
             </w:r>
             <w:r>
               <w:rPr>
@@ -2231,7 +2211,7 @@
                 <w:sz w:val="22"/>
                 <w:szCs w:val="22"/>
               </w:rPr>
-              <w:t>A03</w:t>
+              <w:t>A02</w:t>
             </w:r>
             <w:r>
               <w:rPr>
@@ -2258,7 +2238,14 @@
                 <w:sz w:val="22"/>
                 <w:szCs w:val="22"/>
               </w:rPr>
-              <w:t>Administrador altera cadastro do aluno e clica  botão salvar</w:t>
+              <w:t>Ator</w:t>
+            </w:r>
+            <w:r>
+              <w:rPr>
+                <w:sz w:val="22"/>
+                <w:szCs w:val="22"/>
+              </w:rPr>
+              <w:t xml:space="preserve"> altera cadastro do aluno e clica  botão salvar</w:t>
             </w:r>
           </w:p>
         </w:tc>
@@ -2317,7 +2304,7 @@
                 <w:sz w:val="22"/>
                 <w:szCs w:val="22"/>
               </w:rPr>
-              <w:t>3</w:t>
+              <w:t>2</w:t>
             </w:r>
             <w:r>
               <w:rPr>
@@ -2371,7 +2358,14 @@
                 <w:sz w:val="22"/>
                 <w:szCs w:val="22"/>
               </w:rPr>
-              <w:t>orma que  o aluno foi alterado</w:t>
+              <w:t xml:space="preserve">orma que </w:t>
+            </w:r>
+            <w:r>
+              <w:rPr>
+                <w:sz w:val="22"/>
+                <w:szCs w:val="22"/>
+              </w:rPr>
+              <w:t>o aluno foi alterado</w:t>
             </w:r>
             <w:r>
               <w:rPr>
@@ -2595,7 +2589,14 @@
                 <w:sz w:val="22"/>
                 <w:szCs w:val="22"/>
               </w:rPr>
-              <w:t>A03.05</w:t>
+              <w:t>A02</w:t>
+            </w:r>
+            <w:r>
+              <w:rPr>
+                <w:sz w:val="22"/>
+                <w:szCs w:val="22"/>
+              </w:rPr>
+              <w:t>.05</w:t>
             </w:r>
           </w:p>
         </w:tc>
@@ -2621,85 +2622,6 @@
                 <w:sz w:val="22"/>
                 <w:szCs w:val="22"/>
               </w:rPr>
-              <w:t>E02.01</w:t>
-            </w:r>
-          </w:p>
-        </w:tc>
-        <w:tc>
-          <w:tcPr>
-            <w:tcW w:w="2879" w:type="dxa"/>
-          </w:tcPr>
-          <w:p>
-            <w:pPr>
-              <w:rPr>
-                <w:sz w:val="22"/>
-                <w:szCs w:val="22"/>
-              </w:rPr>
-            </w:pPr>
-            <w:r>
-              <w:rPr>
-                <w:sz w:val="22"/>
-                <w:szCs w:val="22"/>
-              </w:rPr>
-              <w:t xml:space="preserve">Realiza a Validação dos dados </w:t>
-            </w:r>
-            <w:r>
-              <w:rPr>
-                <w:sz w:val="22"/>
-                <w:szCs w:val="22"/>
-              </w:rPr>
-              <w:t>do  aluno</w:t>
-            </w:r>
-          </w:p>
-        </w:tc>
-        <w:tc>
-          <w:tcPr>
-            <w:tcW w:w="3241" w:type="dxa"/>
-          </w:tcPr>
-          <w:p>
-            <w:pPr>
-              <w:rPr>
-                <w:sz w:val="22"/>
-                <w:szCs w:val="22"/>
-              </w:rPr>
-            </w:pPr>
-          </w:p>
-        </w:tc>
-        <w:tc>
-          <w:tcPr>
-            <w:tcW w:w="2158" w:type="dxa"/>
-          </w:tcPr>
-          <w:p>
-            <w:pPr>
-              <w:rPr>
-                <w:sz w:val="22"/>
-                <w:szCs w:val="22"/>
-              </w:rPr>
-            </w:pPr>
-          </w:p>
-        </w:tc>
-      </w:tr>
-      <w:tr>
-        <w:trPr>
-          <w:gridAfter w:val="1"/>
-          <w:wAfter w:w="8" w:type="dxa"/>
-        </w:trPr>
-        <w:tc>
-          <w:tcPr>
-            <w:tcW w:w="1010" w:type="dxa"/>
-          </w:tcPr>
-          <w:p>
-            <w:pPr>
-              <w:rPr>
-                <w:sz w:val="22"/>
-                <w:szCs w:val="22"/>
-              </w:rPr>
-            </w:pPr>
-            <w:r>
-              <w:rPr>
-                <w:sz w:val="22"/>
-                <w:szCs w:val="22"/>
-              </w:rPr>
               <w:t>E02</w:t>
             </w:r>
             <w:r>
@@ -2714,7 +2636,7 @@
                 <w:sz w:val="22"/>
                 <w:szCs w:val="22"/>
               </w:rPr>
-              <w:t>2</w:t>
+              <w:t>1</w:t>
             </w:r>
           </w:p>
         </w:tc>
@@ -2793,7 +2715,7 @@
                 <w:sz w:val="22"/>
                 <w:szCs w:val="22"/>
               </w:rPr>
-              <w:t>A01</w:t>
+              <w:t>A02</w:t>
             </w:r>
             <w:r>
               <w:rPr>
@@ -2807,13 +2729,569 @@
                 <w:sz w:val="22"/>
                 <w:szCs w:val="22"/>
               </w:rPr>
-              <w:t>1</w:t>
+              <w:t>2</w:t>
             </w:r>
           </w:p>
         </w:tc>
       </w:tr>
     </w:tbl>
-    <w:p/>
+    <w:p>
+      <w:pPr>
+        <w:tabs>
+          <w:tab w:val="left" w:pos="2074"/>
+        </w:tabs>
+      </w:pPr>
+      <w:r>
+        <w:tab/>
+      </w:r>
+    </w:p>
+    <w:tbl>
+      <w:tblPr>
+        <w:tblW w:w="9296" w:type="dxa"/>
+        <w:tblBorders>
+          <w:top w:val="single" w:sz="4" w:space="0" w:color="auto"/>
+          <w:left w:val="single" w:sz="4" w:space="0" w:color="auto"/>
+          <w:bottom w:val="single" w:sz="4" w:space="0" w:color="auto"/>
+          <w:right w:val="single" w:sz="4" w:space="0" w:color="auto"/>
+          <w:insideH w:val="single" w:sz="4" w:space="0" w:color="auto"/>
+          <w:insideV w:val="single" w:sz="4" w:space="0" w:color="auto"/>
+        </w:tblBorders>
+        <w:tblLook w:val="01E0"/>
+      </w:tblPr>
+      <w:tblGrid>
+        <w:gridCol w:w="1010"/>
+        <w:gridCol w:w="2879"/>
+        <w:gridCol w:w="3241"/>
+        <w:gridCol w:w="2158"/>
+        <w:gridCol w:w="8"/>
+      </w:tblGrid>
+      <w:tr>
+        <w:trPr>
+          <w:gridAfter w:val="1"/>
+          <w:wAfter w:w="8" w:type="dxa"/>
+        </w:trPr>
+        <w:tc>
+          <w:tcPr>
+            <w:tcW w:w="9288" w:type="dxa"/>
+            <w:gridSpan w:val="4"/>
+            <w:tcBorders>
+              <w:bottom w:val="single" w:sz="4" w:space="0" w:color="auto"/>
+            </w:tcBorders>
+            <w:shd w:val="clear" w:color="auto" w:fill="E6E6E6"/>
+          </w:tcPr>
+          <w:p>
+            <w:pPr>
+              <w:rPr>
+                <w:b/>
+              </w:rPr>
+            </w:pPr>
+            <w:r>
+              <w:rPr>
+                <w:b/>
+              </w:rPr>
+              <w:t>Fluxos Alternativos 03</w:t>
+            </w:r>
+            <w:r>
+              <w:rPr>
+                <w:b/>
+              </w:rPr>
+              <w:t xml:space="preserve"> – Excluir aluno</w:t>
+            </w:r>
+          </w:p>
+        </w:tc>
+      </w:tr>
+      <w:tr>
+        <w:trPr>
+          <w:gridAfter w:val="1"/>
+          <w:wAfter w:w="8" w:type="dxa"/>
+        </w:trPr>
+        <w:tc>
+          <w:tcPr>
+            <w:tcW w:w="1010" w:type="dxa"/>
+            <w:shd w:val="clear" w:color="auto" w:fill="E6E6E6"/>
+          </w:tcPr>
+          <w:p>
+            <w:pPr>
+              <w:jc w:val="center"/>
+              <w:rPr>
+                <w:b/>
+              </w:rPr>
+            </w:pPr>
+            <w:r>
+              <w:rPr>
+                <w:b/>
+              </w:rPr>
+              <w:t>Passo  #</w:t>
+            </w:r>
+          </w:p>
+        </w:tc>
+        <w:tc>
+          <w:tcPr>
+            <w:tcW w:w="2879" w:type="dxa"/>
+            <w:shd w:val="clear" w:color="auto" w:fill="E6E6E6"/>
+          </w:tcPr>
+          <w:p>
+            <w:pPr>
+              <w:jc w:val="center"/>
+              <w:rPr>
+                <w:b/>
+              </w:rPr>
+            </w:pPr>
+            <w:r>
+              <w:rPr>
+                <w:b/>
+              </w:rPr>
+              <w:t>Ação</w:t>
+            </w:r>
+          </w:p>
+        </w:tc>
+        <w:tc>
+          <w:tcPr>
+            <w:tcW w:w="3241" w:type="dxa"/>
+            <w:shd w:val="clear" w:color="auto" w:fill="E6E6E6"/>
+          </w:tcPr>
+          <w:p>
+            <w:pPr>
+              <w:jc w:val="center"/>
+              <w:rPr>
+                <w:b/>
+              </w:rPr>
+            </w:pPr>
+            <w:r>
+              <w:rPr>
+                <w:b/>
+              </w:rPr>
+              <w:t>Resposta do Sistema</w:t>
+            </w:r>
+          </w:p>
+        </w:tc>
+        <w:tc>
+          <w:tcPr>
+            <w:tcW w:w="2158" w:type="dxa"/>
+            <w:shd w:val="clear" w:color="auto" w:fill="E6E6E6"/>
+          </w:tcPr>
+          <w:p>
+            <w:pPr>
+              <w:jc w:val="center"/>
+              <w:rPr>
+                <w:b/>
+              </w:rPr>
+            </w:pPr>
+            <w:r>
+              <w:rPr>
+                <w:b/>
+              </w:rPr>
+              <w:t>Regras &amp; Referências</w:t>
+            </w:r>
+          </w:p>
+        </w:tc>
+      </w:tr>
+      <w:tr>
+        <w:trPr>
+          <w:gridAfter w:val="1"/>
+          <w:wAfter w:w="8" w:type="dxa"/>
+          <w:trHeight w:val="64"/>
+        </w:trPr>
+        <w:tc>
+          <w:tcPr>
+            <w:tcW w:w="9288" w:type="dxa"/>
+            <w:gridSpan w:val="4"/>
+          </w:tcPr>
+          <w:p>
+            <w:pPr>
+              <w:rPr>
+                <w:sz w:val="22"/>
+                <w:szCs w:val="22"/>
+              </w:rPr>
+            </w:pPr>
+            <w:r>
+              <w:rPr>
+                <w:sz w:val="22"/>
+                <w:szCs w:val="22"/>
+              </w:rPr>
+              <w:t>Inicia no passo 01.0</w:t>
+            </w:r>
+            <w:r>
+              <w:rPr>
+                <w:sz w:val="22"/>
+                <w:szCs w:val="22"/>
+              </w:rPr>
+              <w:t>2</w:t>
+            </w:r>
+          </w:p>
+        </w:tc>
+      </w:tr>
+      <w:tr>
+        <w:trPr>
+          <w:gridAfter w:val="1"/>
+          <w:wAfter w:w="8" w:type="dxa"/>
+        </w:trPr>
+        <w:tc>
+          <w:tcPr>
+            <w:tcW w:w="1010" w:type="dxa"/>
+          </w:tcPr>
+          <w:p>
+            <w:pPr>
+              <w:rPr>
+                <w:sz w:val="22"/>
+                <w:szCs w:val="22"/>
+              </w:rPr>
+            </w:pPr>
+            <w:r>
+              <w:rPr>
+                <w:sz w:val="22"/>
+                <w:szCs w:val="22"/>
+              </w:rPr>
+              <w:t>A03</w:t>
+            </w:r>
+            <w:r>
+              <w:rPr>
+                <w:sz w:val="22"/>
+                <w:szCs w:val="22"/>
+              </w:rPr>
+              <w:t>.01</w:t>
+            </w:r>
+          </w:p>
+        </w:tc>
+        <w:tc>
+          <w:tcPr>
+            <w:tcW w:w="2879" w:type="dxa"/>
+          </w:tcPr>
+          <w:p>
+            <w:pPr>
+              <w:rPr>
+                <w:sz w:val="22"/>
+                <w:szCs w:val="22"/>
+              </w:rPr>
+            </w:pPr>
+            <w:r>
+              <w:rPr>
+                <w:sz w:val="22"/>
+                <w:szCs w:val="22"/>
+              </w:rPr>
+              <w:t>Ator</w:t>
+            </w:r>
+            <w:r>
+              <w:rPr>
+                <w:sz w:val="22"/>
+                <w:szCs w:val="22"/>
+              </w:rPr>
+              <w:t xml:space="preserve"> seleciona opção excluir</w:t>
+            </w:r>
+          </w:p>
+        </w:tc>
+        <w:tc>
+          <w:tcPr>
+            <w:tcW w:w="3241" w:type="dxa"/>
+          </w:tcPr>
+          <w:p>
+            <w:pPr>
+              <w:rPr>
+                <w:sz w:val="22"/>
+                <w:szCs w:val="22"/>
+              </w:rPr>
+            </w:pPr>
+          </w:p>
+        </w:tc>
+        <w:tc>
+          <w:tcPr>
+            <w:tcW w:w="2158" w:type="dxa"/>
+          </w:tcPr>
+          <w:p>
+            <w:pPr>
+              <w:rPr>
+                <w:sz w:val="22"/>
+                <w:szCs w:val="22"/>
+              </w:rPr>
+            </w:pPr>
+          </w:p>
+        </w:tc>
+      </w:tr>
+      <w:tr>
+        <w:trPr>
+          <w:gridAfter w:val="1"/>
+          <w:wAfter w:w="8" w:type="dxa"/>
+        </w:trPr>
+        <w:tc>
+          <w:tcPr>
+            <w:tcW w:w="1010" w:type="dxa"/>
+          </w:tcPr>
+          <w:p>
+            <w:pPr>
+              <w:rPr>
+                <w:sz w:val="22"/>
+                <w:szCs w:val="22"/>
+              </w:rPr>
+            </w:pPr>
+            <w:r>
+              <w:rPr>
+                <w:sz w:val="22"/>
+                <w:szCs w:val="22"/>
+              </w:rPr>
+              <w:t>A03</w:t>
+            </w:r>
+            <w:r>
+              <w:rPr>
+                <w:sz w:val="22"/>
+                <w:szCs w:val="22"/>
+              </w:rPr>
+              <w:t>.0</w:t>
+            </w:r>
+            <w:r>
+              <w:rPr>
+                <w:sz w:val="22"/>
+                <w:szCs w:val="22"/>
+              </w:rPr>
+              <w:t>2</w:t>
+            </w:r>
+          </w:p>
+        </w:tc>
+        <w:tc>
+          <w:tcPr>
+            <w:tcW w:w="2879" w:type="dxa"/>
+          </w:tcPr>
+          <w:p>
+            <w:pPr>
+              <w:rPr>
+                <w:sz w:val="22"/>
+                <w:szCs w:val="22"/>
+              </w:rPr>
+            </w:pPr>
+          </w:p>
+        </w:tc>
+        <w:tc>
+          <w:tcPr>
+            <w:tcW w:w="3241" w:type="dxa"/>
+          </w:tcPr>
+          <w:p>
+            <w:pPr>
+              <w:rPr>
+                <w:sz w:val="22"/>
+                <w:szCs w:val="22"/>
+              </w:rPr>
+            </w:pPr>
+            <w:r>
+              <w:rPr>
+                <w:sz w:val="22"/>
+                <w:szCs w:val="22"/>
+              </w:rPr>
+              <w:t>Sistema apresenta mensagem “Deseja excluir”</w:t>
+            </w:r>
+          </w:p>
+        </w:tc>
+        <w:tc>
+          <w:tcPr>
+            <w:tcW w:w="2158" w:type="dxa"/>
+          </w:tcPr>
+          <w:p>
+            <w:pPr>
+              <w:rPr>
+                <w:sz w:val="22"/>
+                <w:szCs w:val="22"/>
+              </w:rPr>
+            </w:pPr>
+          </w:p>
+        </w:tc>
+      </w:tr>
+      <w:tr>
+        <w:trPr>
+          <w:gridAfter w:val="1"/>
+          <w:wAfter w:w="8" w:type="dxa"/>
+        </w:trPr>
+        <w:tc>
+          <w:tcPr>
+            <w:tcW w:w="1010" w:type="dxa"/>
+          </w:tcPr>
+          <w:p>
+            <w:pPr>
+              <w:rPr>
+                <w:sz w:val="22"/>
+                <w:szCs w:val="22"/>
+              </w:rPr>
+            </w:pPr>
+            <w:r>
+              <w:rPr>
+                <w:sz w:val="22"/>
+                <w:szCs w:val="22"/>
+              </w:rPr>
+              <w:t>A03</w:t>
+            </w:r>
+            <w:r>
+              <w:rPr>
+                <w:sz w:val="22"/>
+                <w:szCs w:val="22"/>
+              </w:rPr>
+              <w:t>.03</w:t>
+            </w:r>
+          </w:p>
+        </w:tc>
+        <w:tc>
+          <w:tcPr>
+            <w:tcW w:w="2879" w:type="dxa"/>
+          </w:tcPr>
+          <w:p>
+            <w:pPr>
+              <w:rPr>
+                <w:sz w:val="22"/>
+                <w:szCs w:val="22"/>
+              </w:rPr>
+            </w:pPr>
+            <w:r>
+              <w:rPr>
+                <w:sz w:val="22"/>
+                <w:szCs w:val="22"/>
+              </w:rPr>
+              <w:t>A</w:t>
+            </w:r>
+            <w:r>
+              <w:rPr>
+                <w:sz w:val="22"/>
+                <w:szCs w:val="22"/>
+              </w:rPr>
+              <w:t>tor</w:t>
+            </w:r>
+            <w:r>
+              <w:rPr>
+                <w:sz w:val="22"/>
+                <w:szCs w:val="22"/>
+              </w:rPr>
+              <w:t xml:space="preserve"> clica em OK </w:t>
+            </w:r>
+          </w:p>
+        </w:tc>
+        <w:tc>
+          <w:tcPr>
+            <w:tcW w:w="3241" w:type="dxa"/>
+          </w:tcPr>
+          <w:p>
+            <w:pPr>
+              <w:rPr>
+                <w:sz w:val="22"/>
+                <w:szCs w:val="22"/>
+              </w:rPr>
+            </w:pPr>
+          </w:p>
+        </w:tc>
+        <w:tc>
+          <w:tcPr>
+            <w:tcW w:w="2158" w:type="dxa"/>
+          </w:tcPr>
+          <w:p>
+            <w:pPr>
+              <w:rPr>
+                <w:sz w:val="22"/>
+                <w:szCs w:val="22"/>
+              </w:rPr>
+            </w:pPr>
+          </w:p>
+        </w:tc>
+      </w:tr>
+      <w:tr>
+        <w:trPr>
+          <w:gridAfter w:val="1"/>
+          <w:wAfter w:w="8" w:type="dxa"/>
+        </w:trPr>
+        <w:tc>
+          <w:tcPr>
+            <w:tcW w:w="1010" w:type="dxa"/>
+          </w:tcPr>
+          <w:p>
+            <w:pPr>
+              <w:rPr>
+                <w:sz w:val="22"/>
+                <w:szCs w:val="22"/>
+              </w:rPr>
+            </w:pPr>
+            <w:r>
+              <w:rPr>
+                <w:sz w:val="22"/>
+                <w:szCs w:val="22"/>
+              </w:rPr>
+              <w:t>A03</w:t>
+            </w:r>
+            <w:r>
+              <w:rPr>
+                <w:sz w:val="22"/>
+                <w:szCs w:val="22"/>
+              </w:rPr>
+              <w:t>.04</w:t>
+            </w:r>
+          </w:p>
+        </w:tc>
+        <w:tc>
+          <w:tcPr>
+            <w:tcW w:w="2879" w:type="dxa"/>
+          </w:tcPr>
+          <w:p>
+            <w:pPr>
+              <w:rPr>
+                <w:sz w:val="22"/>
+                <w:szCs w:val="22"/>
+              </w:rPr>
+            </w:pPr>
+          </w:p>
+        </w:tc>
+        <w:tc>
+          <w:tcPr>
+            <w:tcW w:w="3241" w:type="dxa"/>
+          </w:tcPr>
+          <w:p>
+            <w:pPr>
+              <w:rPr>
+                <w:sz w:val="22"/>
+                <w:szCs w:val="22"/>
+              </w:rPr>
+            </w:pPr>
+            <w:r>
+              <w:rPr>
+                <w:sz w:val="22"/>
+                <w:szCs w:val="22"/>
+              </w:rPr>
+              <w:t>O sistema  informa que  o aluno foi excluído com sucesso</w:t>
+            </w:r>
+          </w:p>
+        </w:tc>
+        <w:tc>
+          <w:tcPr>
+            <w:tcW w:w="2158" w:type="dxa"/>
+          </w:tcPr>
+          <w:p>
+            <w:pPr>
+              <w:rPr>
+                <w:sz w:val="22"/>
+                <w:szCs w:val="22"/>
+              </w:rPr>
+            </w:pPr>
+          </w:p>
+        </w:tc>
+      </w:tr>
+      <w:tr>
+        <w:tblPrEx>
+          <w:tblCellMar>
+            <w:left w:w="70" w:type="dxa"/>
+            <w:right w:w="70" w:type="dxa"/>
+          </w:tblCellMar>
+          <w:tblLook w:val="0000"/>
+        </w:tblPrEx>
+        <w:trPr>
+          <w:trHeight w:val="350"/>
+        </w:trPr>
+        <w:tc>
+          <w:tcPr>
+            <w:tcW w:w="9296" w:type="dxa"/>
+            <w:gridSpan w:val="5"/>
+          </w:tcPr>
+          <w:p>
+            <w:r>
+              <w:rPr>
+                <w:b/>
+              </w:rPr>
+              <w:t>O Caso de Uso encerra</w:t>
+            </w:r>
+          </w:p>
+        </w:tc>
+      </w:tr>
+    </w:tbl>
     <w:p/>
     <w:tbl>
       <w:tblPr>
@@ -2859,7 +3337,13 @@
               <w:rPr>
                 <w:b/>
               </w:rPr>
-              <w:t>Fluxos Alternativos 02 – Excluir aluno</w:t>
+              <w:t>Fluxos de Exceção 03 – Válida a Exclusão d</w:t>
+            </w:r>
+            <w:r>
+              <w:rPr>
+                <w:b/>
+              </w:rPr>
+              <w:t>o Aluno</w:t>
             </w:r>
           </w:p>
         </w:tc>
@@ -2973,7 +3457,21 @@
                 <w:sz w:val="22"/>
                 <w:szCs w:val="22"/>
               </w:rPr>
-              <w:t>Inicia no passo 01.04</w:t>
+              <w:t xml:space="preserve">Inicia no passo </w:t>
+            </w:r>
+            <w:r>
+              <w:rPr>
+                <w:sz w:val="22"/>
+                <w:szCs w:val="22"/>
+              </w:rPr>
+              <w:t>A03</w:t>
+            </w:r>
+            <w:r>
+              <w:rPr>
+                <w:sz w:val="22"/>
+                <w:szCs w:val="22"/>
+              </w:rPr>
+              <w:t>.03</w:t>
             </w:r>
           </w:p>
         </w:tc>
@@ -2999,7 +3497,21 @@
                 <w:sz w:val="22"/>
                 <w:szCs w:val="22"/>
               </w:rPr>
-              <w:t>A02.01</w:t>
+              <w:t>E03</w:t>
+            </w:r>
+            <w:r>
+              <w:rPr>
+                <w:sz w:val="22"/>
+                <w:szCs w:val="22"/>
+              </w:rPr>
+              <w:t>.0</w:t>
+            </w:r>
+            <w:r>
+              <w:rPr>
+                <w:sz w:val="22"/>
+                <w:szCs w:val="22"/>
+              </w:rPr>
+              <w:t>1</w:t>
             </w:r>
           </w:p>
         </w:tc>
@@ -3014,13 +3526,6 @@
                 <w:szCs w:val="22"/>
               </w:rPr>
             </w:pPr>
-            <w:r>
-              <w:rPr>
-                <w:sz w:val="22"/>
-                <w:szCs w:val="22"/>
-              </w:rPr>
-              <w:t>Administrador seleciona opção excluir</w:t>
-            </w:r>
           </w:p>
         </w:tc>
         <w:tc>
@@ -3034,263 +3539,33 @@
                 <w:szCs w:val="22"/>
               </w:rPr>
             </w:pPr>
-          </w:p>
-        </w:tc>
-        <w:tc>
-          <w:tcPr>
-            <w:tcW w:w="2158" w:type="dxa"/>
-          </w:tcPr>
-          <w:p>
-            <w:pPr>
-              <w:rPr>
-                <w:sz w:val="22"/>
-                <w:szCs w:val="22"/>
-              </w:rPr>
-            </w:pPr>
-          </w:p>
-        </w:tc>
-      </w:tr>
-      <w:tr>
-        <w:trPr>
-          <w:gridAfter w:val="1"/>
-          <w:wAfter w:w="8" w:type="dxa"/>
-        </w:trPr>
-        <w:tc>
-          <w:tcPr>
-            <w:tcW w:w="1010" w:type="dxa"/>
-          </w:tcPr>
-          <w:p>
-            <w:pPr>
-              <w:rPr>
-                <w:sz w:val="22"/>
-                <w:szCs w:val="22"/>
-              </w:rPr>
-            </w:pPr>
-            <w:r>
-              <w:rPr>
-                <w:sz w:val="22"/>
-                <w:szCs w:val="22"/>
-              </w:rPr>
-              <w:t>A02</w:t>
-            </w:r>
-            <w:r>
-              <w:rPr>
-                <w:sz w:val="22"/>
-                <w:szCs w:val="22"/>
-              </w:rPr>
-              <w:t>.0</w:t>
-            </w:r>
-            <w:r>
-              <w:rPr>
-                <w:sz w:val="22"/>
-                <w:szCs w:val="22"/>
-              </w:rPr>
-              <w:t>2</w:t>
-            </w:r>
-          </w:p>
-        </w:tc>
-        <w:tc>
-          <w:tcPr>
-            <w:tcW w:w="2879" w:type="dxa"/>
-          </w:tcPr>
-          <w:p>
-            <w:pPr>
-              <w:rPr>
-                <w:sz w:val="22"/>
-                <w:szCs w:val="22"/>
-              </w:rPr>
-            </w:pPr>
-          </w:p>
-        </w:tc>
-        <w:tc>
-          <w:tcPr>
-            <w:tcW w:w="3241" w:type="dxa"/>
-          </w:tcPr>
-          <w:p>
-            <w:pPr>
-              <w:rPr>
-                <w:sz w:val="22"/>
-                <w:szCs w:val="22"/>
-              </w:rPr>
-            </w:pPr>
-            <w:r>
-              <w:rPr>
-                <w:sz w:val="22"/>
-                <w:szCs w:val="22"/>
-              </w:rPr>
-              <w:t>Exibe lista  de aluno</w:t>
-            </w:r>
-          </w:p>
-        </w:tc>
-        <w:tc>
-          <w:tcPr>
-            <w:tcW w:w="2158" w:type="dxa"/>
-          </w:tcPr>
-          <w:p>
-            <w:pPr>
-              <w:rPr>
-                <w:sz w:val="22"/>
-                <w:szCs w:val="22"/>
-              </w:rPr>
-            </w:pPr>
-          </w:p>
-        </w:tc>
-      </w:tr>
-      <w:tr>
-        <w:trPr>
-          <w:gridAfter w:val="1"/>
-          <w:wAfter w:w="8" w:type="dxa"/>
-        </w:trPr>
-        <w:tc>
-          <w:tcPr>
-            <w:tcW w:w="1010" w:type="dxa"/>
-          </w:tcPr>
-          <w:p>
-            <w:pPr>
-              <w:rPr>
-                <w:sz w:val="22"/>
-                <w:szCs w:val="22"/>
-              </w:rPr>
-            </w:pPr>
-            <w:r>
-              <w:rPr>
-                <w:sz w:val="22"/>
-                <w:szCs w:val="22"/>
-              </w:rPr>
-              <w:t>A02.03</w:t>
-            </w:r>
-          </w:p>
-        </w:tc>
-        <w:tc>
-          <w:tcPr>
-            <w:tcW w:w="2879" w:type="dxa"/>
-          </w:tcPr>
-          <w:p>
-            <w:pPr>
-              <w:rPr>
-                <w:sz w:val="22"/>
-                <w:szCs w:val="22"/>
-              </w:rPr>
-            </w:pPr>
-            <w:r>
-              <w:rPr>
-                <w:sz w:val="22"/>
-                <w:szCs w:val="22"/>
-              </w:rPr>
-              <w:t>A</w:t>
-            </w:r>
-            <w:r>
-              <w:rPr>
-                <w:sz w:val="22"/>
-                <w:szCs w:val="22"/>
-              </w:rPr>
-              <w:t xml:space="preserve">dministrador seleciona aluno e </w:t>
-            </w:r>
-            <w:r>
-              <w:rPr>
-                <w:sz w:val="22"/>
-                <w:szCs w:val="22"/>
-              </w:rPr>
-              <w:t xml:space="preserve">clica  </w:t>
-            </w:r>
-            <w:r>
-              <w:rPr>
-                <w:sz w:val="22"/>
-                <w:szCs w:val="22"/>
-              </w:rPr>
-              <w:t>opção</w:t>
-            </w:r>
-            <w:r>
-              <w:rPr>
-                <w:sz w:val="22"/>
-                <w:szCs w:val="22"/>
-              </w:rPr>
-              <w:t xml:space="preserve">  excluir</w:t>
-            </w:r>
-          </w:p>
-        </w:tc>
-        <w:tc>
-          <w:tcPr>
-            <w:tcW w:w="3241" w:type="dxa"/>
-          </w:tcPr>
-          <w:p>
-            <w:pPr>
-              <w:rPr>
-                <w:sz w:val="22"/>
-                <w:szCs w:val="22"/>
-              </w:rPr>
-            </w:pPr>
-          </w:p>
-        </w:tc>
-        <w:tc>
-          <w:tcPr>
-            <w:tcW w:w="2158" w:type="dxa"/>
-          </w:tcPr>
-          <w:p>
-            <w:pPr>
-              <w:rPr>
-                <w:sz w:val="22"/>
-                <w:szCs w:val="22"/>
-              </w:rPr>
-            </w:pPr>
-          </w:p>
-        </w:tc>
-      </w:tr>
-      <w:tr>
-        <w:trPr>
-          <w:gridAfter w:val="1"/>
-          <w:wAfter w:w="8" w:type="dxa"/>
-        </w:trPr>
-        <w:tc>
-          <w:tcPr>
-            <w:tcW w:w="1010" w:type="dxa"/>
-          </w:tcPr>
-          <w:p>
-            <w:pPr>
-              <w:rPr>
-                <w:sz w:val="22"/>
-                <w:szCs w:val="22"/>
-              </w:rPr>
-            </w:pPr>
-            <w:r>
-              <w:rPr>
-                <w:sz w:val="22"/>
-                <w:szCs w:val="22"/>
-              </w:rPr>
-              <w:t>A02.04</w:t>
-            </w:r>
-          </w:p>
-        </w:tc>
-        <w:tc>
-          <w:tcPr>
-            <w:tcW w:w="2879" w:type="dxa"/>
-          </w:tcPr>
-          <w:p>
-            <w:pPr>
-              <w:rPr>
-                <w:sz w:val="22"/>
-                <w:szCs w:val="22"/>
-              </w:rPr>
-            </w:pPr>
-          </w:p>
-        </w:tc>
-        <w:tc>
-          <w:tcPr>
-            <w:tcW w:w="3241" w:type="dxa"/>
-          </w:tcPr>
-          <w:p>
-            <w:pPr>
-              <w:rPr>
-                <w:sz w:val="22"/>
-                <w:szCs w:val="22"/>
-              </w:rPr>
-            </w:pPr>
-            <w:r>
-              <w:rPr>
-                <w:sz w:val="22"/>
-                <w:szCs w:val="22"/>
-              </w:rPr>
-              <w:t>O sistema  informa que  o aluno foi excluído com sucesso</w:t>
+            <w:r>
+              <w:rPr>
+                <w:sz w:val="22"/>
+                <w:szCs w:val="22"/>
+              </w:rPr>
+              <w:t xml:space="preserve">Informa  para o administrador  que os </w:t>
+            </w:r>
+            <w:r>
+              <w:rPr>
+                <w:sz w:val="22"/>
+                <w:szCs w:val="22"/>
+              </w:rPr>
+              <w:t>dados</w:t>
+            </w:r>
+            <w:r>
+              <w:rPr>
+                <w:sz w:val="22"/>
+                <w:szCs w:val="22"/>
+              </w:rPr>
+              <w:t xml:space="preserve">  não  foram excluídos </w:t>
+            </w:r>
+            <w:r>
+              <w:rPr>
+                <w:sz w:val="22"/>
+                <w:szCs w:val="22"/>
+              </w:rPr>
+              <w:t xml:space="preserve"> </w:t>
             </w:r>
           </w:p>
         </w:tc>
@@ -3329,7 +3604,28 @@
               <w:rPr>
                 <w:b/>
               </w:rPr>
-              <w:t>O Caso de Uso encerra</w:t>
+              <w:t xml:space="preserve">Retorna ao passo </w:t>
+            </w:r>
+            <w:r>
+              <w:rPr>
+                <w:sz w:val="22"/>
+                <w:szCs w:val="22"/>
+              </w:rPr>
+              <w:t>A02</w:t>
+            </w:r>
+            <w:r>
+              <w:rPr>
+                <w:sz w:val="22"/>
+                <w:szCs w:val="22"/>
+              </w:rPr>
+              <w:t>.0</w:t>
+            </w:r>
+            <w:r>
+              <w:rPr>
+                <w:sz w:val="22"/>
+                <w:szCs w:val="22"/>
+              </w:rPr>
+              <w:t>2</w:t>
             </w:r>
           </w:p>
         </w:tc>
@@ -3337,9 +3633,19 @@
     </w:tbl>
     <w:p/>
     <w:p/>
+    <w:p>
+      <w:pPr>
+        <w:rPr>
+          <w:u w:val="single"/>
+        </w:rPr>
+      </w:pPr>
+    </w:p>
+    <w:p/>
     <w:tbl>
       <w:tblPr>
-        <w:tblW w:w="9296" w:type="dxa"/>
+        <w:tblpPr w:leftFromText="141" w:rightFromText="141" w:vertAnchor="text" w:horzAnchor="margin" w:tblpY="-192"/>
+        <w:tblOverlap w:val="never"/>
+        <w:tblW w:w="9288" w:type="dxa"/>
         <w:tblBorders>
           <w:top w:val="single" w:sz="4" w:space="0" w:color="auto"/>
           <w:left w:val="single" w:sz="4" w:space="0" w:color="auto"/>
@@ -3351,21 +3657,14 @@
         <w:tblLook w:val="01E0"/>
       </w:tblPr>
       <w:tblGrid>
-        <w:gridCol w:w="1010"/>
-        <w:gridCol w:w="2879"/>
-        <w:gridCol w:w="3241"/>
-        <w:gridCol w:w="2158"/>
-        <w:gridCol w:w="8"/>
+        <w:gridCol w:w="1368"/>
+        <w:gridCol w:w="7920"/>
       </w:tblGrid>
       <w:tr>
-        <w:trPr>
-          <w:gridAfter w:val="1"/>
-          <w:wAfter w:w="8" w:type="dxa"/>
-        </w:trPr>
         <w:tc>
           <w:tcPr>
             <w:tcW w:w="9288" w:type="dxa"/>
-            <w:gridSpan w:val="4"/>
+            <w:gridSpan w:val="2"/>
             <w:tcBorders>
               <w:bottom w:val="single" w:sz="4" w:space="0" w:color="auto"/>
             </w:tcBorders>
@@ -3381,29 +3680,20 @@
               <w:rPr>
                 <w:b/>
               </w:rPr>
-              <w:t>Fluxos de Exceção 03 – Válida a Exclusão d</w:t>
-            </w:r>
-            <w:r>
-              <w:rPr>
-                <w:b/>
-              </w:rPr>
-              <w:t>o Aluno</w:t>
-            </w:r>
-          </w:p>
-        </w:tc>
-      </w:tr>
-      <w:tr>
-        <w:trPr>
-          <w:gridAfter w:val="1"/>
-          <w:wAfter w:w="8" w:type="dxa"/>
-        </w:trPr>
-        <w:tc>
-          <w:tcPr>
-            <w:tcW w:w="1010" w:type="dxa"/>
-            <w:shd w:val="clear" w:color="auto" w:fill="E6E6E6"/>
-          </w:tcPr>
-          <w:p>
-            <w:pPr>
+              <w:t>Regras de Negócio:</w:t>
+            </w:r>
+          </w:p>
+        </w:tc>
+      </w:tr>
+      <w:tr>
+        <w:tc>
+          <w:tcPr>
+            <w:tcW w:w="1368" w:type="dxa"/>
+            <w:shd w:val="clear" w:color="auto" w:fill="E0E0E0"/>
+          </w:tcPr>
+          <w:p>
+            <w:pPr>
+              <w:bidi/>
               <w:jc w:val="center"/>
               <w:rPr>
                 <w:b/>
@@ -3413,353 +3703,85 @@
               <w:rPr>
                 <w:b/>
               </w:rPr>
-              <w:t>Passo  #</w:t>
-            </w:r>
-          </w:p>
-        </w:tc>
-        <w:tc>
-          <w:tcPr>
-            <w:tcW w:w="2879" w:type="dxa"/>
-            <w:shd w:val="clear" w:color="auto" w:fill="E6E6E6"/>
+              <w:t>Regra</w:t>
+            </w:r>
+            <w:r>
+              <w:rPr>
+                <w:b/>
+              </w:rPr>
+              <w:t xml:space="preserve"> #</w:t>
+            </w:r>
+          </w:p>
+        </w:tc>
+        <w:tc>
+          <w:tcPr>
+            <w:tcW w:w="7920" w:type="dxa"/>
+            <w:shd w:val="clear" w:color="auto" w:fill="E0E0E0"/>
+          </w:tcPr>
+          <w:p>
+            <w:pPr>
+              <w:rPr>
+                <w:b/>
+              </w:rPr>
+            </w:pPr>
+            <w:r>
+              <w:rPr>
+                <w:b/>
+              </w:rPr>
+              <w:t>Descrição</w:t>
+            </w:r>
+          </w:p>
+        </w:tc>
+      </w:tr>
+      <w:tr>
+        <w:tc>
+          <w:tcPr>
+            <w:tcW w:w="1368" w:type="dxa"/>
+            <w:shd w:val="clear" w:color="auto" w:fill="auto"/>
           </w:tcPr>
           <w:p>
             <w:pPr>
               <w:jc w:val="center"/>
               <w:rPr>
-                <w:b/>
-              </w:rPr>
-            </w:pPr>
-            <w:r>
-              <w:rPr>
-                <w:b/>
-              </w:rPr>
-              <w:t>Ação</w:t>
-            </w:r>
-          </w:p>
-        </w:tc>
-        <w:tc>
-          <w:tcPr>
-            <w:tcW w:w="3241" w:type="dxa"/>
-            <w:shd w:val="clear" w:color="auto" w:fill="E6E6E6"/>
-          </w:tcPr>
-          <w:p>
-            <w:pPr>
-              <w:jc w:val="center"/>
-              <w:rPr>
-                <w:b/>
-              </w:rPr>
-            </w:pPr>
-            <w:r>
-              <w:rPr>
-                <w:b/>
-              </w:rPr>
-              <w:t>Resposta do Sistema</w:t>
-            </w:r>
-          </w:p>
-        </w:tc>
-        <w:tc>
-          <w:tcPr>
-            <w:tcW w:w="2158" w:type="dxa"/>
-            <w:shd w:val="clear" w:color="auto" w:fill="E6E6E6"/>
-          </w:tcPr>
-          <w:p>
-            <w:pPr>
-              <w:jc w:val="center"/>
-              <w:rPr>
-                <w:b/>
-              </w:rPr>
-            </w:pPr>
-            <w:r>
-              <w:rPr>
-                <w:b/>
-              </w:rPr>
-              <w:t>Regras &amp; Referências</w:t>
-            </w:r>
-          </w:p>
-        </w:tc>
-      </w:tr>
-      <w:tr>
-        <w:trPr>
-          <w:gridAfter w:val="1"/>
-          <w:wAfter w:w="8" w:type="dxa"/>
-          <w:trHeight w:val="64"/>
-        </w:trPr>
-        <w:tc>
-          <w:tcPr>
-            <w:tcW w:w="9288" w:type="dxa"/>
-            <w:gridSpan w:val="4"/>
-          </w:tcPr>
-          <w:p>
-            <w:pPr>
-              <w:rPr>
-                <w:sz w:val="22"/>
-                <w:szCs w:val="22"/>
-              </w:rPr>
-            </w:pPr>
-            <w:r>
-              <w:rPr>
-                <w:sz w:val="22"/>
-                <w:szCs w:val="22"/>
-              </w:rPr>
-              <w:t xml:space="preserve">Inicia no passo </w:t>
-            </w:r>
-            <w:r>
-              <w:rPr>
-                <w:sz w:val="22"/>
-                <w:szCs w:val="22"/>
-              </w:rPr>
-              <w:t>A02.03</w:t>
-            </w:r>
-          </w:p>
-        </w:tc>
-      </w:tr>
-      <w:tr>
-        <w:trPr>
-          <w:gridAfter w:val="1"/>
-          <w:wAfter w:w="8" w:type="dxa"/>
-        </w:trPr>
-        <w:tc>
-          <w:tcPr>
-            <w:tcW w:w="1010" w:type="dxa"/>
-          </w:tcPr>
-          <w:p>
-            <w:pPr>
-              <w:rPr>
-                <w:sz w:val="22"/>
-                <w:szCs w:val="22"/>
-              </w:rPr>
-            </w:pPr>
-            <w:r>
-              <w:rPr>
-                <w:sz w:val="22"/>
-                <w:szCs w:val="22"/>
-              </w:rPr>
-              <w:t>E03.01</w:t>
-            </w:r>
-          </w:p>
-        </w:tc>
-        <w:tc>
-          <w:tcPr>
-            <w:tcW w:w="2879" w:type="dxa"/>
-          </w:tcPr>
-          <w:p>
-            <w:pPr>
-              <w:rPr>
-                <w:sz w:val="22"/>
-                <w:szCs w:val="22"/>
-              </w:rPr>
-            </w:pPr>
-            <w:r>
-              <w:rPr>
-                <w:sz w:val="22"/>
-                <w:szCs w:val="22"/>
-              </w:rPr>
-              <w:t xml:space="preserve">Verifica se todos os dados do aluno </w:t>
-            </w:r>
-            <w:r>
-              <w:rPr>
-                <w:sz w:val="22"/>
-                <w:szCs w:val="22"/>
-              </w:rPr>
-              <w:t xml:space="preserve"> foram excluídos.</w:t>
-            </w:r>
-          </w:p>
-        </w:tc>
-        <w:tc>
-          <w:tcPr>
-            <w:tcW w:w="3241" w:type="dxa"/>
-          </w:tcPr>
-          <w:p>
-            <w:pPr>
-              <w:rPr>
-                <w:sz w:val="22"/>
-                <w:szCs w:val="22"/>
-              </w:rPr>
-            </w:pPr>
-          </w:p>
-        </w:tc>
-        <w:tc>
-          <w:tcPr>
-            <w:tcW w:w="2158" w:type="dxa"/>
-          </w:tcPr>
-          <w:p>
-            <w:pPr>
-              <w:rPr>
-                <w:sz w:val="22"/>
-                <w:szCs w:val="22"/>
-              </w:rPr>
-            </w:pPr>
-          </w:p>
-        </w:tc>
-      </w:tr>
-      <w:tr>
-        <w:trPr>
-          <w:gridAfter w:val="1"/>
-          <w:wAfter w:w="8" w:type="dxa"/>
-        </w:trPr>
-        <w:tc>
-          <w:tcPr>
-            <w:tcW w:w="1010" w:type="dxa"/>
-          </w:tcPr>
-          <w:p>
-            <w:pPr>
-              <w:rPr>
-                <w:sz w:val="22"/>
-                <w:szCs w:val="22"/>
-              </w:rPr>
-            </w:pPr>
-            <w:r>
-              <w:rPr>
-                <w:sz w:val="22"/>
-                <w:szCs w:val="22"/>
-              </w:rPr>
-              <w:t>E03</w:t>
-            </w:r>
-            <w:r>
-              <w:rPr>
-                <w:sz w:val="22"/>
-                <w:szCs w:val="22"/>
-              </w:rPr>
-              <w:t>.0</w:t>
-            </w:r>
-            <w:r>
-              <w:rPr>
-                <w:sz w:val="22"/>
-                <w:szCs w:val="22"/>
-              </w:rPr>
-              <w:t>2</w:t>
-            </w:r>
-          </w:p>
-        </w:tc>
-        <w:tc>
-          <w:tcPr>
-            <w:tcW w:w="2879" w:type="dxa"/>
-          </w:tcPr>
-          <w:p>
-            <w:pPr>
-              <w:rPr>
-                <w:sz w:val="22"/>
-                <w:szCs w:val="22"/>
-              </w:rPr>
-            </w:pPr>
-          </w:p>
-        </w:tc>
-        <w:tc>
-          <w:tcPr>
-            <w:tcW w:w="3241" w:type="dxa"/>
-          </w:tcPr>
-          <w:p>
-            <w:pPr>
-              <w:rPr>
-                <w:sz w:val="22"/>
-                <w:szCs w:val="22"/>
-              </w:rPr>
-            </w:pPr>
-            <w:r>
-              <w:rPr>
-                <w:sz w:val="22"/>
-                <w:szCs w:val="22"/>
-              </w:rPr>
-              <w:t xml:space="preserve">Informa  para o administrador  que os </w:t>
-            </w:r>
-            <w:r>
-              <w:rPr>
-                <w:sz w:val="22"/>
-                <w:szCs w:val="22"/>
-              </w:rPr>
-              <w:t>dados</w:t>
-            </w:r>
-            <w:r>
-              <w:rPr>
-                <w:sz w:val="22"/>
-                <w:szCs w:val="22"/>
-              </w:rPr>
-              <w:t xml:space="preserve">  não  foram excluídos </w:t>
-            </w:r>
-            <w:r>
-              <w:rPr>
-                <w:sz w:val="22"/>
-                <w:szCs w:val="22"/>
-              </w:rPr>
-              <w:t xml:space="preserve"> </w:t>
-            </w:r>
-          </w:p>
-        </w:tc>
-        <w:tc>
-          <w:tcPr>
-            <w:tcW w:w="2158" w:type="dxa"/>
-          </w:tcPr>
-          <w:p>
-            <w:pPr>
-              <w:rPr>
-                <w:sz w:val="22"/>
-                <w:szCs w:val="22"/>
-              </w:rPr>
-            </w:pPr>
-          </w:p>
-        </w:tc>
-      </w:tr>
-      <w:tr>
-        <w:tblPrEx>
-          <w:tblCellMar>
-            <w:left w:w="70" w:type="dxa"/>
-            <w:right w:w="70" w:type="dxa"/>
-          </w:tblCellMar>
-          <w:tblLook w:val="0000"/>
-        </w:tblPrEx>
-        <w:trPr>
-          <w:trHeight w:val="350"/>
-        </w:trPr>
-        <w:tc>
-          <w:tcPr>
-            <w:tcW w:w="9296" w:type="dxa"/>
-            <w:gridSpan w:val="5"/>
-          </w:tcPr>
-          <w:p>
-            <w:r>
-              <w:rPr>
-                <w:b/>
-              </w:rPr>
-              <w:t xml:space="preserve">Retorna ao passo </w:t>
-            </w:r>
-            <w:r>
-              <w:rPr>
-                <w:sz w:val="22"/>
-                <w:szCs w:val="22"/>
-              </w:rPr>
-              <w:t>A02</w:t>
-            </w:r>
-            <w:r>
-              <w:rPr>
-                <w:sz w:val="22"/>
-                <w:szCs w:val="22"/>
-              </w:rPr>
-              <w:t>.0</w:t>
-            </w:r>
-            <w:r>
-              <w:rPr>
-                <w:sz w:val="22"/>
-                <w:szCs w:val="22"/>
-              </w:rPr>
-              <w:t>2</w:t>
+                <w:sz w:val="22"/>
+                <w:szCs w:val="22"/>
+              </w:rPr>
+            </w:pPr>
+            <w:r>
+              <w:rPr>
+                <w:sz w:val="22"/>
+                <w:szCs w:val="22"/>
+              </w:rPr>
+              <w:t>RN01</w:t>
+            </w:r>
+          </w:p>
+        </w:tc>
+        <w:tc>
+          <w:tcPr>
+            <w:tcW w:w="7920" w:type="dxa"/>
+            <w:shd w:val="clear" w:color="auto" w:fill="auto"/>
+          </w:tcPr>
+          <w:p>
+            <w:pPr>
+              <w:rPr>
+                <w:sz w:val="22"/>
+                <w:szCs w:val="22"/>
+              </w:rPr>
+            </w:pPr>
+            <w:r>
+              <w:rPr>
+                <w:sz w:val="22"/>
+                <w:szCs w:val="22"/>
+              </w:rPr>
+              <w:t xml:space="preserve">Todos os campos do cadastro de aluno são obrigatórios </w:t>
             </w:r>
           </w:p>
         </w:tc>
       </w:tr>
     </w:tbl>
     <w:p/>
-    <w:p/>
-    <w:p>
-      <w:pPr>
-        <w:rPr>
-          <w:u w:val="single"/>
-        </w:rPr>
-      </w:pPr>
-    </w:p>
-    <w:p/>
-    <w:p/>
     <w:sectPr>
-      <w:headerReference w:type="default" r:id="rId6"/>
+      <w:headerReference w:type="default" r:id="rId7"/>
       <w:pgSz w:w="11906" w:h="16838"/>
       <w:pgMar w:top="567" w:right="1286" w:bottom="1417" w:left="1440" w:header="708" w:footer="708" w:gutter="0"/>
       <w:cols w:space="708"/>
@@ -3836,6 +3858,180 @@
     </w:pPr>
   </w:p>
 </w:hdr>
+</file>
+
+<file path=word/numbering.xml><?xml version="1.0" encoding="utf-8"?>
+<w:numbering xmlns:ve="http://schemas.openxmlformats.org/markup-compatibility/2006" xmlns:o="urn:schemas-microsoft-com:office:office" xmlns:r="http://schemas.openxmlformats.org/officeDocument/2006/relationships" xmlns:m="http://schemas.openxmlformats.org/officeDocument/2006/math" xmlns:v="urn:schemas-microsoft-com:vml" xmlns:wp="http://schemas.openxmlformats.org/drawingml/2006/wordprocessingDrawing" xmlns:w10="urn:schemas-microsoft-com:office:word" xmlns:w="http://schemas.openxmlformats.org/wordprocessingml/2006/main" xmlns:wne="http://schemas.microsoft.com/office/word/2006/wordml">
+  <w:abstractNum w:abstractNumId="0">
+    <w:nsid w:val="46671006"/>
+    <w:multiLevelType w:val="multilevel"/>
+    <w:tmpl w:val="C1DCA39A"/>
+    <w:lvl w:ilvl="0">
+      <w:start w:val="1"/>
+      <w:numFmt w:val="bullet"/>
+      <w:lvlText w:val=""/>
+      <w:lvlJc w:val="left"/>
+      <w:pPr>
+        <w:tabs>
+          <w:tab w:val="num" w:pos="720"/>
+        </w:tabs>
+        <w:ind w:left="720" w:hanging="360"/>
+      </w:pPr>
+      <w:rPr>
+        <w:rFonts w:ascii="Symbol" w:hAnsi="Symbol" w:hint="default"/>
+        <w:sz w:val="20"/>
+      </w:rPr>
+    </w:lvl>
+    <w:lvl w:ilvl="1">
+      <w:start w:val="1"/>
+      <w:numFmt w:val="bullet"/>
+      <w:lvlText w:val="o"/>
+      <w:lvlJc w:val="left"/>
+      <w:pPr>
+        <w:tabs>
+          <w:tab w:val="num" w:pos="1440"/>
+        </w:tabs>
+        <w:ind w:left="1440" w:hanging="360"/>
+      </w:pPr>
+      <w:rPr>
+        <w:rFonts w:ascii="Courier New" w:hAnsi="Courier New" w:hint="default"/>
+        <w:sz w:val="20"/>
+      </w:rPr>
+    </w:lvl>
+    <w:lvl w:ilvl="2" w:tentative="1">
+      <w:start w:val="1"/>
+      <w:numFmt w:val="bullet"/>
+      <w:lvlText w:val=""/>
+      <w:lvlJc w:val="left"/>
+      <w:pPr>
+        <w:tabs>
+          <w:tab w:val="num" w:pos="2160"/>
+        </w:tabs>
+        <w:ind w:left="2160" w:hanging="360"/>
+      </w:pPr>
+      <w:rPr>
+        <w:rFonts w:ascii="Wingdings" w:hAnsi="Wingdings" w:hint="default"/>
+        <w:sz w:val="20"/>
+      </w:rPr>
+    </w:lvl>
+    <w:lvl w:ilvl="3" w:tentative="1">
+      <w:start w:val="1"/>
+      <w:numFmt w:val="bullet"/>
+      <w:lvlText w:val=""/>
+      <w:lvlJc w:val="left"/>
+      <w:pPr>
+        <w:tabs>
+          <w:tab w:val="num" w:pos="2880"/>
+        </w:tabs>
+        <w:ind w:left="2880" w:hanging="360"/>
+      </w:pPr>
+      <w:rPr>
+        <w:rFonts w:ascii="Wingdings" w:hAnsi="Wingdings" w:hint="default"/>
+        <w:sz w:val="20"/>
+      </w:rPr>
+    </w:lvl>
+    <w:lvl w:ilvl="4" w:tentative="1">
+      <w:start w:val="1"/>
+      <w:numFmt w:val="bullet"/>
+      <w:lvlText w:val=""/>
+      <w:lvlJc w:val="left"/>
+      <w:pPr>
+        <w:tabs>
+          <w:tab w:val="num" w:pos="3600"/>
+        </w:tabs>
+        <w:ind w:left="3600" w:hanging="360"/>
+      </w:pPr>
+      <w:rPr>
+        <w:rFonts w:ascii="Wingdings" w:hAnsi="Wingdings" w:hint="default"/>
+        <w:sz w:val="20"/>
+      </w:rPr>
+    </w:lvl>
+    <w:lvl w:ilvl="5" w:tentative="1">
+      <w:start w:val="1"/>
+      <w:numFmt w:val="bullet"/>
+      <w:lvlText w:val=""/>
+      <w:lvlJc w:val="left"/>
+      <w:pPr>
+        <w:tabs>
+          <w:tab w:val="num" w:pos="4320"/>
+        </w:tabs>
+        <w:ind w:left="4320" w:hanging="360"/>
+      </w:pPr>
+      <w:rPr>
+        <w:rFonts w:ascii="Wingdings" w:hAnsi="Wingdings" w:hint="default"/>
+        <w:sz w:val="20"/>
+      </w:rPr>
+    </w:lvl>
+    <w:lvl w:ilvl="6" w:tentative="1">
+      <w:start w:val="1"/>
+      <w:numFmt w:val="bullet"/>
+      <w:lvlText w:val=""/>
+      <w:lvlJc w:val="left"/>
+      <w:pPr>
+        <w:tabs>
+          <w:tab w:val="num" w:pos="5040"/>
+        </w:tabs>
+        <w:ind w:left="5040" w:hanging="360"/>
+      </w:pPr>
+      <w:rPr>
+        <w:rFonts w:ascii="Wingdings" w:hAnsi="Wingdings" w:hint="default"/>
+        <w:sz w:val="20"/>
+      </w:rPr>
+    </w:lvl>
+    <w:lvl w:ilvl="7" w:tentative="1">
+      <w:start w:val="1"/>
+      <w:numFmt w:val="bullet"/>
+      <w:lvlText w:val=""/>
+      <w:lvlJc w:val="left"/>
+      <w:pPr>
+        <w:tabs>
+          <w:tab w:val="num" w:pos="5760"/>
+        </w:tabs>
+        <w:ind w:left="5760" w:hanging="360"/>
+      </w:pPr>
+      <w:rPr>
+        <w:rFonts w:ascii="Wingdings" w:hAnsi="Wingdings" w:hint="default"/>
+        <w:sz w:val="20"/>
+      </w:rPr>
+    </w:lvl>
+    <w:lvl w:ilvl="8" w:tentative="1">
+      <w:start w:val="1"/>
+      <w:numFmt w:val="bullet"/>
+      <w:lvlText w:val=""/>
+      <w:lvlJc w:val="left"/>
+      <w:pPr>
+        <w:tabs>
+          <w:tab w:val="num" w:pos="6480"/>
+        </w:tabs>
+        <w:ind w:left="6480" w:hanging="360"/>
+      </w:pPr>
+      <w:rPr>
+        <w:rFonts w:ascii="Wingdings" w:hAnsi="Wingdings" w:hint="default"/>
+        <w:sz w:val="20"/>
+      </w:rPr>
+    </w:lvl>
+  </w:abstractNum>
+  <w:num w:numId="1">
+    <w:abstractNumId w:val="0"/>
+    <w:lvlOverride w:ilvl="1">
+      <w:lvl w:ilvl="1">
+        <w:numFmt w:val="bullet"/>
+        <w:lvlText w:val=""/>
+        <w:lvlJc w:val="left"/>
+        <w:pPr>
+          <w:tabs>
+            <w:tab w:val="num" w:pos="1440"/>
+          </w:tabs>
+          <w:ind w:left="1440" w:hanging="360"/>
+        </w:pPr>
+        <w:rPr>
+          <w:rFonts w:ascii="Symbol" w:hAnsi="Symbol" w:hint="default"/>
+          <w:sz w:val="20"/>
+        </w:rPr>
+      </w:lvl>
+    </w:lvlOverride>
+  </w:num>
+</w:numbering>
 </file>
 
 <file path=word/styles.xml><?xml version="1.0" encoding="utf-8"?>
@@ -4014,7 +4210,6 @@
   <w:style w:type="character" w:default="1" w:styleId="Fontepargpadro">
     <w:name w:val="Default Paragraph Font"/>
     <w:uiPriority w:val="1"/>
-    <w:semiHidden/>
     <w:unhideWhenUsed/>
   </w:style>
   <w:style w:type="table" w:default="1" w:styleId="Tabelanormal">

</xml_diff>